<commit_message>
Objective Oriented Use Cases 작성 끝
</commit_message>
<xml_diff>
--- a/ObjectiveOriented/Actor&UseCase.docx
+++ b/ObjectiveOriented/Actor&UseCase.docx
@@ -6,6 +6,8 @@
       <w:sdtPr>
         <w:rPr>
           <w:rFonts w:asciiTheme="majorHAnsi" w:eastAsiaTheme="majorEastAsia" w:hAnsiTheme="majorHAnsi" w:cstheme="majorBidi"/>
+          <w:kern w:val="2"/>
+          <w:sz w:val="20"/>
         </w:rPr>
         <w:id w:val="-1315178132"/>
         <w:docPartObj>
@@ -17,7 +19,6 @@
         <w:rPr>
           <w:rFonts w:ascii="Helvetica" w:eastAsiaTheme="minorEastAsia" w:hAnsi="Helvetica" w:cstheme="minorBidi"/>
           <w:b/>
-          <w:kern w:val="2"/>
           <w:sz w:val="36"/>
           <w:szCs w:val="36"/>
         </w:rPr>
@@ -40,6 +41,8 @@
               <w:sdtPr>
                 <w:rPr>
                   <w:rFonts w:asciiTheme="majorHAnsi" w:eastAsiaTheme="majorEastAsia" w:hAnsiTheme="majorHAnsi" w:cstheme="majorBidi"/>
+                  <w:kern w:val="2"/>
+                  <w:sz w:val="20"/>
                 </w:rPr>
                 <w:alias w:val="회사"/>
                 <w:id w:val="13406915"/>
@@ -52,6 +55,7 @@
               <w:sdtEndPr>
                 <w:rPr>
                   <w:rFonts w:eastAsiaTheme="majorHAnsi" w:hint="eastAsia"/>
+                  <w:kern w:val="0"/>
                   <w:sz w:val="36"/>
                   <w:szCs w:val="36"/>
                 </w:rPr>
@@ -96,7 +100,7 @@
                 <w:sdtPr>
                   <w:rPr>
                     <w:rFonts w:ascii="-윤고딕160" w:eastAsia="-윤고딕160" w:hAnsiTheme="majorHAnsi" w:cstheme="majorBidi" w:hint="eastAsia"/>
-                    <w:color w:val="5B9BD5" w:themeColor="accent1"/>
+                    <w:color w:val="000000" w:themeColor="text1"/>
                     <w:sz w:val="100"/>
                     <w:szCs w:val="100"/>
                   </w:rPr>
@@ -108,6 +112,7 @@
                   <w:dataBinding w:prefixMappings="xmlns:ns0='http://schemas.openxmlformats.org/package/2006/metadata/core-properties' xmlns:ns1='http://purl.org/dc/elements/1.1/'" w:xpath="/ns0:coreProperties[1]/ns1:title[1]" w:storeItemID="{6C3C8BC8-F283-45AE-878A-BAB7291924A1}"/>
                   <w:text/>
                 </w:sdtPr>
+                <w:sdtEndPr/>
                 <w:sdtContent>
                   <w:p>
                     <w:pPr>
@@ -122,7 +127,7 @@
                     <w:r>
                       <w:rPr>
                         <w:rFonts w:ascii="-윤고딕160" w:eastAsia="-윤고딕160" w:hAnsiTheme="majorHAnsi" w:cstheme="majorBidi" w:hint="eastAsia"/>
-                        <w:color w:val="5B9BD5" w:themeColor="accent1"/>
+                        <w:color w:val="000000" w:themeColor="text1"/>
                         <w:sz w:val="100"/>
                         <w:szCs w:val="100"/>
                       </w:rPr>
@@ -150,6 +155,7 @@
                 <w:dataBinding w:prefixMappings="xmlns:ns0='http://schemas.openxmlformats.org/package/2006/metadata/core-properties' xmlns:ns1='http://purl.org/dc/elements/1.1/'" w:xpath="/ns0:coreProperties[1]/ns1:subject[1]" w:storeItemID="{6C3C8BC8-F283-45AE-878A-BAB7291924A1}"/>
                 <w:text/>
               </w:sdtPr>
+              <w:sdtEndPr/>
               <w:sdtContent>
                 <w:tc>
                   <w:tcPr>
@@ -214,12 +220,14 @@
                   <w:jc w:val="center"/>
                   <w:rPr>
                     <w:rFonts w:ascii="나눔고딕" w:eastAsia="나눔고딕" w:hAnsi="나눔고딕"/>
+                    <w:b/>
                     <w:sz w:val="22"/>
                   </w:rPr>
                 </w:pPr>
                 <w:r>
                   <w:rPr>
                     <w:rFonts w:ascii="나눔고딕" w:eastAsia="나눔고딕" w:hAnsi="나눔고딕" w:hint="eastAsia"/>
+                    <w:b/>
                     <w:sz w:val="22"/>
                   </w:rPr>
                   <w:t>Due Date</w:t>
@@ -272,12 +280,14 @@
                   <w:jc w:val="center"/>
                   <w:rPr>
                     <w:rFonts w:ascii="나눔고딕" w:eastAsia="나눔고딕" w:hAnsi="나눔고딕"/>
+                    <w:b/>
                     <w:sz w:val="22"/>
                   </w:rPr>
                 </w:pPr>
                 <w:r>
                   <w:rPr>
                     <w:rFonts w:ascii="나눔고딕" w:eastAsia="나눔고딕" w:hAnsi="나눔고딕" w:hint="eastAsia"/>
+                    <w:b/>
                     <w:sz w:val="22"/>
                   </w:rPr>
                   <w:t>Name</w:t>
@@ -484,28 +494,17 @@
             </w:rPr>
             <w:br w:type="page"/>
           </w:r>
-          <w:bookmarkStart w:id="0" w:name="_GoBack"/>
-          <w:bookmarkEnd w:id="0"/>
         </w:p>
-        <w:p>
-          <w:pPr>
-            <w:widowControl/>
-            <w:wordWrap/>
-            <w:autoSpaceDE/>
-            <w:autoSpaceDN/>
-            <w:rPr>
-              <w:rFonts w:ascii="Helvetica" w:hAnsi="Helvetica"/>
-              <w:b/>
-              <w:sz w:val="36"/>
-              <w:szCs w:val="36"/>
-            </w:rPr>
-          </w:pPr>
-        </w:p>
+        <w:bookmarkStart w:id="0" w:name="_GoBack" w:displacedByCustomXml="next"/>
+        <w:bookmarkEnd w:id="0" w:displacedByCustomXml="next"/>
       </w:sdtContent>
     </w:sdt>
     <w:p>
       <w:pPr>
-        <w:spacing w:after="0"/>
+        <w:widowControl/>
+        <w:wordWrap/>
+        <w:autoSpaceDE/>
+        <w:autoSpaceDN/>
         <w:rPr>
           <w:rFonts w:ascii="Helvetica" w:hAnsi="Helvetica"/>
           <w:b/>
@@ -520,6 +519,7 @@
           <w:sz w:val="36"/>
           <w:szCs w:val="36"/>
         </w:rPr>
+        <w:lastRenderedPageBreak/>
         <w:t>Find actors who interact with the Sample Bank ATM</w:t>
       </w:r>
     </w:p>
@@ -2860,7 +2860,6 @@
     <w:sig w:usb0="800002A7" w:usb1="09D77CFB" w:usb2="00000010" w:usb3="00000000" w:csb0="00080000" w:csb1="00000000"/>
   </w:font>
   <w:font w:name="Arial">
-    <w:altName w:val="Arial"/>
     <w:panose1 w:val="020B0604020202020204"/>
     <w:charset w:val="00"/>
     <w:family w:val="swiss"/>
@@ -2902,8 +2901,10 @@
   </w:compat>
   <w:rsids>
     <w:rsidRoot w:val="0030425C"/>
+    <w:rsid w:val="00173B75"/>
     <w:rsid w:val="0030425C"/>
     <w:rsid w:val="00770ABD"/>
+    <w:rsid w:val="007A5A6C"/>
   </w:rsids>
   <m:mathPr>
     <m:mathFont m:val="Cambria Math"/>
@@ -3681,7 +3682,7 @@
   <a:extraClrSchemeLst/>
   <a:extLst>
     <a:ext uri="{05A4C25C-085E-4340-85A3-A5531E510DB2}">
-      <thm15:themeFamily xmlns="" xmlns:thm15="http://schemas.microsoft.com/office/thememl/2012/main" name="Office Theme" id="{62F939B6-93AF-4DB8-9C6B-D6C7DFDC589F}" vid="{4A3C46E8-61CC-4603-A589-7422A47A8E4A}"/>
+      <thm15:themeFamily xmlns:thm15="http://schemas.microsoft.com/office/thememl/2012/main" xmlns="" name="Office Theme" id="{62F939B6-93AF-4DB8-9C6B-D6C7DFDC589F}" vid="{4A3C46E8-61CC-4603-A589-7422A47A8E4A}"/>
     </a:ext>
   </a:extLst>
 </a:theme>
@@ -3711,7 +3712,7 @@
 </file>
 
 <file path=customXml/itemProps2.xml><?xml version="1.0" encoding="utf-8"?>
-<ds:datastoreItem xmlns:ds="http://schemas.openxmlformats.org/officeDocument/2006/customXml" ds:itemID="{3BF8183D-796A-4D41-870F-616F1B45AF63}">
+<ds:datastoreItem xmlns:ds="http://schemas.openxmlformats.org/officeDocument/2006/customXml" ds:itemID="{B99AE957-6C78-484F-9B57-05E08421F9C1}">
   <ds:schemaRefs>
     <ds:schemaRef ds:uri="http://schemas.openxmlformats.org/officeDocument/2006/bibliography"/>
   </ds:schemaRefs>

</xml_diff>

<commit_message>
Operating System : Second exam summary File Structure : Flow Chart 추가 Computer Network : Exam 수행 Objective Oriented : 과제 수행 Outline 작성
</commit_message>
<xml_diff>
--- a/ObjectiveOriented/Actor&UseCase.docx
+++ b/ObjectiveOriented/Actor&UseCase.docx
@@ -495,8 +495,6 @@
             <w:br w:type="page"/>
           </w:r>
         </w:p>
-        <w:bookmarkStart w:id="0" w:name="_GoBack" w:displacedByCustomXml="next"/>
-        <w:bookmarkEnd w:id="0" w:displacedByCustomXml="next"/>
       </w:sdtContent>
     </w:sdt>
     <w:p>
@@ -1781,6 +1779,1737 @@
           </wp:inline>
         </w:drawing>
       </w:r>
+    </w:p>
+    <w:p>
+      <w:pPr>
+        <w:widowControl/>
+        <w:wordWrap/>
+        <w:autoSpaceDE/>
+        <w:autoSpaceDN/>
+      </w:pPr>
+      <w:r>
+        <w:br w:type="page"/>
+      </w:r>
+    </w:p>
+    <w:p>
+      <w:pPr>
+        <w:spacing w:after="0"/>
+        <w:rPr>
+          <w:rFonts w:ascii="Helvetica" w:hAnsi="Helvetica" w:hint="eastAsia"/>
+          <w:color w:val="000000"/>
+          <w:sz w:val="36"/>
+          <w:szCs w:val="36"/>
+        </w:rPr>
+      </w:pPr>
+      <w:r>
+        <w:rPr>
+          <w:rFonts w:ascii="Helvetica" w:hAnsi="Helvetica"/>
+          <w:color w:val="000000"/>
+          <w:sz w:val="36"/>
+          <w:szCs w:val="36"/>
+        </w:rPr>
+        <w:lastRenderedPageBreak/>
+        <w:t>Outline the Use Case</w:t>
+      </w:r>
+    </w:p>
+    <w:p>
+      <w:pPr>
+        <w:spacing w:after="0"/>
+        <w:rPr>
+          <w:rFonts w:ascii="나눔고딕" w:eastAsia="나눔고딕" w:hAnsi="나눔고딕" w:hint="eastAsia"/>
+          <w:b/>
+          <w:sz w:val="36"/>
+          <w:szCs w:val="36"/>
+        </w:rPr>
+      </w:pPr>
+      <w:r>
+        <w:rPr>
+          <w:rFonts w:ascii="나눔고딕" w:eastAsia="나눔고딕" w:hAnsi="나눔고딕" w:hint="eastAsia"/>
+          <w:b/>
+          <w:sz w:val="36"/>
+          <w:szCs w:val="36"/>
+        </w:rPr>
+        <w:t xml:space="preserve">Use Case </w:t>
+      </w:r>
+      <w:proofErr w:type="gramStart"/>
+      <w:r>
+        <w:rPr>
+          <w:rFonts w:ascii="나눔고딕" w:eastAsia="나눔고딕" w:hAnsi="나눔고딕" w:hint="eastAsia"/>
+          <w:b/>
+          <w:sz w:val="36"/>
+          <w:szCs w:val="36"/>
+        </w:rPr>
+        <w:t>Name :</w:t>
+      </w:r>
+      <w:proofErr w:type="gramEnd"/>
+      <w:r>
+        <w:rPr>
+          <w:rFonts w:ascii="나눔고딕" w:eastAsia="나눔고딕" w:hAnsi="나눔고딕" w:hint="eastAsia"/>
+          <w:b/>
+          <w:sz w:val="36"/>
+          <w:szCs w:val="36"/>
+        </w:rPr>
+        <w:t xml:space="preserve"> 출금</w:t>
+      </w:r>
+    </w:p>
+    <w:p>
+      <w:pPr>
+        <w:spacing w:after="0"/>
+        <w:rPr>
+          <w:rFonts w:ascii="나눔고딕" w:eastAsia="나눔고딕" w:hAnsi="나눔고딕"/>
+          <w:b/>
+          <w:sz w:val="24"/>
+          <w:szCs w:val="24"/>
+        </w:rPr>
+      </w:pPr>
+    </w:p>
+    <w:p>
+      <w:pPr>
+        <w:spacing w:after="0"/>
+        <w:rPr>
+          <w:rFonts w:ascii="Helvetica" w:eastAsia="나눔고딕" w:hAnsi="Helvetica"/>
+          <w:sz w:val="36"/>
+          <w:szCs w:val="36"/>
+        </w:rPr>
+      </w:pPr>
+      <w:r>
+        <w:rPr>
+          <w:rFonts w:ascii="Helvetica" w:eastAsia="나눔고딕" w:hAnsi="Helvetica" w:hint="eastAsia"/>
+          <w:sz w:val="36"/>
+          <w:szCs w:val="36"/>
+        </w:rPr>
+        <w:t xml:space="preserve">- </w:t>
+      </w:r>
+      <w:r>
+        <w:rPr>
+          <w:rFonts w:ascii="Helvetica" w:eastAsia="나눔고딕" w:hAnsi="Helvetica"/>
+          <w:sz w:val="36"/>
+          <w:szCs w:val="36"/>
+        </w:rPr>
+        <w:t>Basic Flow</w:t>
+      </w:r>
+    </w:p>
+    <w:p>
+      <w:pPr>
+        <w:spacing w:after="0"/>
+        <w:rPr>
+          <w:rFonts w:ascii="나눔고딕" w:eastAsia="나눔고딕" w:hAnsi="나눔고딕" w:hint="eastAsia"/>
+          <w:sz w:val="22"/>
+        </w:rPr>
+      </w:pPr>
+    </w:p>
+    <w:p>
+      <w:pPr>
+        <w:spacing w:after="0"/>
+        <w:rPr>
+          <w:rFonts w:ascii="나눔고딕" w:eastAsia="나눔고딕" w:hAnsi="나눔고딕" w:hint="eastAsia"/>
+          <w:sz w:val="22"/>
+        </w:rPr>
+      </w:pPr>
+      <w:r>
+        <w:rPr>
+          <w:rFonts w:ascii="나눔고딕" w:eastAsia="나눔고딕" w:hAnsi="나눔고딕" w:hint="eastAsia"/>
+          <w:sz w:val="22"/>
+        </w:rPr>
+        <w:t xml:space="preserve">1. 카드나 통장과 같은 인증매체를 </w:t>
+      </w:r>
+      <w:r>
+        <w:rPr>
+          <w:rFonts w:ascii="나눔고딕" w:eastAsia="나눔고딕" w:hAnsi="나눔고딕" w:hint="eastAsia"/>
+          <w:sz w:val="22"/>
+        </w:rPr>
+        <w:t>넣는다.</w:t>
+      </w:r>
+    </w:p>
+    <w:p>
+      <w:pPr>
+        <w:spacing w:after="0"/>
+        <w:rPr>
+          <w:rFonts w:ascii="나눔고딕" w:eastAsia="나눔고딕" w:hAnsi="나눔고딕" w:hint="eastAsia"/>
+          <w:sz w:val="22"/>
+        </w:rPr>
+      </w:pPr>
+      <w:r>
+        <w:rPr>
+          <w:rFonts w:ascii="나눔고딕" w:eastAsia="나눔고딕" w:hAnsi="나눔고딕" w:hint="eastAsia"/>
+          <w:sz w:val="22"/>
+        </w:rPr>
+        <w:t xml:space="preserve">2. </w:t>
+      </w:r>
+      <w:r>
+        <w:rPr>
+          <w:rFonts w:ascii="나눔고딕" w:eastAsia="나눔고딕" w:hAnsi="나눔고딕" w:hint="eastAsia"/>
+          <w:sz w:val="22"/>
+        </w:rPr>
+        <w:t>인증매체를 시스템</w:t>
+      </w:r>
+      <w:r>
+        <w:rPr>
+          <w:rFonts w:ascii="나눔고딕" w:eastAsia="나눔고딕" w:hAnsi="나눔고딕" w:hint="eastAsia"/>
+          <w:sz w:val="22"/>
+        </w:rPr>
+        <w:t>이 읽고 유효한지를 확인한다.</w:t>
+      </w:r>
+    </w:p>
+    <w:p>
+      <w:pPr>
+        <w:spacing w:after="0"/>
+        <w:rPr>
+          <w:rFonts w:ascii="나눔고딕" w:eastAsia="나눔고딕" w:hAnsi="나눔고딕" w:hint="eastAsia"/>
+          <w:sz w:val="22"/>
+        </w:rPr>
+      </w:pPr>
+      <w:r>
+        <w:rPr>
+          <w:rFonts w:ascii="나눔고딕" w:eastAsia="나눔고딕" w:hAnsi="나눔고딕" w:hint="eastAsia"/>
+          <w:sz w:val="22"/>
+        </w:rPr>
+        <w:t xml:space="preserve">3. </w:t>
+      </w:r>
+      <w:r>
+        <w:rPr>
+          <w:rFonts w:ascii="나눔고딕" w:eastAsia="나눔고딕" w:hAnsi="나눔고딕" w:hint="eastAsia"/>
+          <w:sz w:val="22"/>
+        </w:rPr>
+        <w:t>사용자가 암호를 입력한다.</w:t>
+      </w:r>
+    </w:p>
+    <w:p>
+      <w:pPr>
+        <w:spacing w:after="0"/>
+        <w:rPr>
+          <w:rFonts w:ascii="나눔고딕" w:eastAsia="나눔고딕" w:hAnsi="나눔고딕" w:hint="eastAsia"/>
+          <w:sz w:val="22"/>
+        </w:rPr>
+      </w:pPr>
+      <w:r>
+        <w:rPr>
+          <w:rFonts w:ascii="나눔고딕" w:eastAsia="나눔고딕" w:hAnsi="나눔고딕" w:hint="eastAsia"/>
+          <w:sz w:val="22"/>
+        </w:rPr>
+        <w:t xml:space="preserve">4. </w:t>
+      </w:r>
+      <w:r>
+        <w:rPr>
+          <w:rFonts w:ascii="나눔고딕" w:eastAsia="나눔고딕" w:hAnsi="나눔고딕" w:hint="eastAsia"/>
+          <w:sz w:val="22"/>
+        </w:rPr>
+        <w:t>시스템이 암호를 읽고 중앙시스템으로 전달하여 맞는지 확인하다.</w:t>
+      </w:r>
+    </w:p>
+    <w:p>
+      <w:pPr>
+        <w:spacing w:after="0"/>
+        <w:rPr>
+          <w:rFonts w:ascii="나눔고딕" w:eastAsia="나눔고딕" w:hAnsi="나눔고딕" w:hint="eastAsia"/>
+          <w:sz w:val="22"/>
+        </w:rPr>
+      </w:pPr>
+      <w:r>
+        <w:rPr>
+          <w:rFonts w:ascii="나눔고딕" w:eastAsia="나눔고딕" w:hAnsi="나눔고딕" w:hint="eastAsia"/>
+          <w:sz w:val="22"/>
+        </w:rPr>
+        <w:t>5</w:t>
+      </w:r>
+      <w:r>
+        <w:rPr>
+          <w:rFonts w:ascii="나눔고딕" w:eastAsia="나눔고딕" w:hAnsi="나눔고딕" w:hint="eastAsia"/>
+          <w:sz w:val="22"/>
+        </w:rPr>
+        <w:t xml:space="preserve">. </w:t>
+      </w:r>
+      <w:r>
+        <w:rPr>
+          <w:rFonts w:ascii="나눔고딕" w:eastAsia="나눔고딕" w:hAnsi="나눔고딕" w:hint="eastAsia"/>
+          <w:sz w:val="22"/>
+        </w:rPr>
+        <w:t>고객은 출금 버튼을 누른다.</w:t>
+      </w:r>
+    </w:p>
+    <w:p>
+      <w:pPr>
+        <w:spacing w:after="0"/>
+        <w:rPr>
+          <w:rFonts w:ascii="나눔고딕" w:eastAsia="나눔고딕" w:hAnsi="나눔고딕" w:hint="eastAsia"/>
+          <w:sz w:val="22"/>
+        </w:rPr>
+      </w:pPr>
+      <w:r>
+        <w:rPr>
+          <w:rFonts w:ascii="나눔고딕" w:eastAsia="나눔고딕" w:hAnsi="나눔고딕" w:hint="eastAsia"/>
+          <w:sz w:val="22"/>
+        </w:rPr>
+        <w:t>6</w:t>
+      </w:r>
+      <w:r>
+        <w:rPr>
+          <w:rFonts w:ascii="나눔고딕" w:eastAsia="나눔고딕" w:hAnsi="나눔고딕" w:hint="eastAsia"/>
+          <w:sz w:val="22"/>
+        </w:rPr>
+        <w:t>. 고객이 출금할 금액을 선택한다.</w:t>
+      </w:r>
+    </w:p>
+    <w:p>
+      <w:pPr>
+        <w:spacing w:after="0"/>
+        <w:rPr>
+          <w:rFonts w:ascii="나눔고딕" w:eastAsia="나눔고딕" w:hAnsi="나눔고딕" w:hint="eastAsia"/>
+          <w:sz w:val="22"/>
+        </w:rPr>
+      </w:pPr>
+      <w:r>
+        <w:rPr>
+          <w:rFonts w:ascii="나눔고딕" w:eastAsia="나눔고딕" w:hAnsi="나눔고딕" w:hint="eastAsia"/>
+          <w:sz w:val="22"/>
+        </w:rPr>
+        <w:t>7</w:t>
+      </w:r>
+      <w:r>
+        <w:rPr>
+          <w:rFonts w:ascii="나눔고딕" w:eastAsia="나눔고딕" w:hAnsi="나눔고딕" w:hint="eastAsia"/>
+          <w:sz w:val="22"/>
+        </w:rPr>
+        <w:t xml:space="preserve">. </w:t>
+      </w:r>
+      <w:r>
+        <w:rPr>
+          <w:rFonts w:ascii="나눔고딕" w:eastAsia="나눔고딕" w:hAnsi="나눔고딕" w:hint="eastAsia"/>
+          <w:sz w:val="22"/>
+        </w:rPr>
+        <w:t>고객에게 잔액과 출금정보를 보여준다.</w:t>
+      </w:r>
+    </w:p>
+    <w:p>
+      <w:pPr>
+        <w:spacing w:after="0"/>
+        <w:rPr>
+          <w:rFonts w:ascii="나눔고딕" w:eastAsia="나눔고딕" w:hAnsi="나눔고딕" w:hint="eastAsia"/>
+          <w:sz w:val="22"/>
+        </w:rPr>
+      </w:pPr>
+      <w:r>
+        <w:rPr>
+          <w:rFonts w:ascii="나눔고딕" w:eastAsia="나눔고딕" w:hAnsi="나눔고딕" w:hint="eastAsia"/>
+          <w:sz w:val="22"/>
+        </w:rPr>
+        <w:t>8</w:t>
+      </w:r>
+      <w:r>
+        <w:rPr>
+          <w:rFonts w:ascii="나눔고딕" w:eastAsia="나눔고딕" w:hAnsi="나눔고딕" w:hint="eastAsia"/>
+          <w:sz w:val="22"/>
+        </w:rPr>
+        <w:t>.</w:t>
+      </w:r>
+      <w:r>
+        <w:rPr>
+          <w:rFonts w:ascii="나눔고딕" w:eastAsia="나눔고딕" w:hAnsi="나눔고딕" w:hint="eastAsia"/>
+          <w:sz w:val="22"/>
+        </w:rPr>
+        <w:t xml:space="preserve"> </w:t>
+      </w:r>
+      <w:r>
+        <w:rPr>
+          <w:rFonts w:ascii="나눔고딕" w:eastAsia="나눔고딕" w:hAnsi="나눔고딕" w:hint="eastAsia"/>
+          <w:sz w:val="22"/>
+        </w:rPr>
+        <w:t>인증매체와 명세표를 준다.</w:t>
+      </w:r>
+    </w:p>
+    <w:p>
+      <w:pPr>
+        <w:spacing w:after="0"/>
+        <w:rPr>
+          <w:rFonts w:ascii="나눔고딕" w:eastAsia="나눔고딕" w:hAnsi="나눔고딕" w:hint="eastAsia"/>
+          <w:sz w:val="22"/>
+        </w:rPr>
+      </w:pPr>
+      <w:r>
+        <w:rPr>
+          <w:rFonts w:ascii="나눔고딕" w:eastAsia="나눔고딕" w:hAnsi="나눔고딕" w:hint="eastAsia"/>
+          <w:sz w:val="22"/>
+        </w:rPr>
+        <w:t>9</w:t>
+      </w:r>
+      <w:r>
+        <w:rPr>
+          <w:rFonts w:ascii="나눔고딕" w:eastAsia="나눔고딕" w:hAnsi="나눔고딕" w:hint="eastAsia"/>
+          <w:sz w:val="22"/>
+        </w:rPr>
+        <w:t xml:space="preserve">. </w:t>
+      </w:r>
+      <w:r>
+        <w:rPr>
+          <w:rFonts w:ascii="나눔고딕" w:eastAsia="나눔고딕" w:hAnsi="나눔고딕" w:hint="eastAsia"/>
+          <w:sz w:val="22"/>
+        </w:rPr>
+        <w:t xml:space="preserve">고객에게 </w:t>
+      </w:r>
+      <w:r>
+        <w:rPr>
+          <w:rFonts w:ascii="나눔고딕" w:eastAsia="나눔고딕" w:hAnsi="나눔고딕" w:hint="eastAsia"/>
+          <w:sz w:val="22"/>
+        </w:rPr>
+        <w:t>돈을 준다.</w:t>
+      </w:r>
+    </w:p>
+    <w:p>
+      <w:pPr>
+        <w:spacing w:after="0"/>
+        <w:rPr>
+          <w:rFonts w:ascii="나눔고딕" w:eastAsia="나눔고딕" w:hAnsi="나눔고딕" w:hint="eastAsia"/>
+          <w:sz w:val="22"/>
+        </w:rPr>
+      </w:pPr>
+      <w:r>
+        <w:rPr>
+          <w:rFonts w:ascii="나눔고딕" w:eastAsia="나눔고딕" w:hAnsi="나눔고딕" w:hint="eastAsia"/>
+          <w:sz w:val="22"/>
+        </w:rPr>
+        <w:t xml:space="preserve">10. </w:t>
+      </w:r>
+      <w:r>
+        <w:rPr>
+          <w:rFonts w:ascii="나눔고딕" w:eastAsia="나눔고딕" w:hAnsi="나눔고딕" w:hint="eastAsia"/>
+          <w:sz w:val="22"/>
+        </w:rPr>
+        <w:t>출금한</w:t>
+      </w:r>
+      <w:r>
+        <w:rPr>
+          <w:rFonts w:ascii="나눔고딕" w:eastAsia="나눔고딕" w:hAnsi="나눔고딕" w:hint="eastAsia"/>
+          <w:sz w:val="22"/>
+        </w:rPr>
+        <w:t xml:space="preserve"> 정보를 중앙시스템에 전달한다.</w:t>
+      </w:r>
+    </w:p>
+    <w:p>
+      <w:pPr>
+        <w:spacing w:after="0"/>
+        <w:rPr>
+          <w:rFonts w:ascii="나눔고딕" w:eastAsia="나눔고딕" w:hAnsi="나눔고딕" w:hint="eastAsia"/>
+        </w:rPr>
+      </w:pPr>
+    </w:p>
+    <w:p>
+      <w:pPr>
+        <w:spacing w:after="0"/>
+        <w:rPr>
+          <w:rFonts w:ascii="Helvetica" w:eastAsia="나눔고딕" w:hAnsi="Helvetica"/>
+          <w:sz w:val="36"/>
+          <w:szCs w:val="36"/>
+        </w:rPr>
+      </w:pPr>
+      <w:r>
+        <w:rPr>
+          <w:rFonts w:ascii="Helvetica" w:eastAsia="나눔고딕" w:hAnsi="Helvetica" w:hint="eastAsia"/>
+          <w:sz w:val="36"/>
+          <w:szCs w:val="36"/>
+        </w:rPr>
+        <w:t xml:space="preserve">- </w:t>
+      </w:r>
+      <w:r>
+        <w:rPr>
+          <w:rFonts w:ascii="Helvetica" w:eastAsia="나눔고딕" w:hAnsi="Helvetica"/>
+          <w:sz w:val="36"/>
+          <w:szCs w:val="36"/>
+        </w:rPr>
+        <w:t>Alternative Flows</w:t>
+      </w:r>
+    </w:p>
+    <w:p>
+      <w:pPr>
+        <w:spacing w:after="0"/>
+        <w:rPr>
+          <w:rFonts w:ascii="나눔고딕" w:eastAsia="나눔고딕" w:hAnsi="나눔고딕" w:hint="eastAsia"/>
+          <w:sz w:val="22"/>
+        </w:rPr>
+      </w:pPr>
+    </w:p>
+    <w:p>
+      <w:pPr>
+        <w:spacing w:after="0"/>
+        <w:rPr>
+          <w:rFonts w:ascii="나눔고딕" w:eastAsia="나눔고딕" w:hAnsi="나눔고딕" w:hint="eastAsia"/>
+          <w:sz w:val="22"/>
+        </w:rPr>
+      </w:pPr>
+      <w:r>
+        <w:rPr>
+          <w:rFonts w:ascii="나눔고딕" w:eastAsia="나눔고딕" w:hAnsi="나눔고딕" w:hint="eastAsia"/>
+          <w:sz w:val="22"/>
+        </w:rPr>
+        <w:t>A1. 인증매</w:t>
+      </w:r>
+      <w:r>
+        <w:rPr>
+          <w:rFonts w:ascii="나눔고딕" w:eastAsia="나눔고딕" w:hAnsi="나눔고딕" w:hint="eastAsia"/>
+          <w:sz w:val="22"/>
+        </w:rPr>
+        <w:t>체</w:t>
+      </w:r>
+      <w:r>
+        <w:rPr>
+          <w:rFonts w:ascii="나눔고딕" w:eastAsia="나눔고딕" w:hAnsi="나눔고딕" w:hint="eastAsia"/>
+          <w:sz w:val="22"/>
+        </w:rPr>
+        <w:t xml:space="preserve"> 손상</w:t>
+      </w:r>
+    </w:p>
+    <w:p>
+      <w:pPr>
+        <w:spacing w:after="0"/>
+        <w:rPr>
+          <w:rFonts w:ascii="나눔고딕" w:eastAsia="나눔고딕" w:hAnsi="나눔고딕" w:hint="eastAsia"/>
+          <w:sz w:val="22"/>
+        </w:rPr>
+      </w:pPr>
+      <w:r>
+        <w:rPr>
+          <w:rFonts w:ascii="나눔고딕" w:eastAsia="나눔고딕" w:hAnsi="나눔고딕" w:hint="eastAsia"/>
+          <w:sz w:val="22"/>
+        </w:rPr>
+        <w:t xml:space="preserve">A2. </w:t>
+      </w:r>
+      <w:r>
+        <w:rPr>
+          <w:rFonts w:ascii="나눔고딕" w:eastAsia="나눔고딕" w:hAnsi="나눔고딕" w:hint="eastAsia"/>
+          <w:sz w:val="22"/>
+        </w:rPr>
+        <w:t>인증매</w:t>
+      </w:r>
+      <w:r>
+        <w:rPr>
+          <w:rFonts w:ascii="나눔고딕" w:eastAsia="나눔고딕" w:hAnsi="나눔고딕" w:hint="eastAsia"/>
+          <w:sz w:val="22"/>
+        </w:rPr>
+        <w:t>체</w:t>
+      </w:r>
+      <w:r>
+        <w:rPr>
+          <w:rFonts w:ascii="나눔고딕" w:eastAsia="나눔고딕" w:hAnsi="나눔고딕" w:hint="eastAsia"/>
+          <w:sz w:val="22"/>
+        </w:rPr>
+        <w:t xml:space="preserve"> </w:t>
+      </w:r>
+      <w:r>
+        <w:rPr>
+          <w:rFonts w:ascii="나눔고딕" w:eastAsia="나눔고딕" w:hAnsi="나눔고딕" w:hint="eastAsia"/>
+          <w:sz w:val="22"/>
+        </w:rPr>
+        <w:t>비 유효</w:t>
+      </w:r>
+    </w:p>
+    <w:p>
+      <w:pPr>
+        <w:spacing w:after="0"/>
+        <w:rPr>
+          <w:rFonts w:ascii="나눔고딕" w:eastAsia="나눔고딕" w:hAnsi="나눔고딕" w:hint="eastAsia"/>
+          <w:sz w:val="22"/>
+        </w:rPr>
+      </w:pPr>
+      <w:r>
+        <w:rPr>
+          <w:rFonts w:ascii="나눔고딕" w:eastAsia="나눔고딕" w:hAnsi="나눔고딕" w:hint="eastAsia"/>
+          <w:sz w:val="22"/>
+        </w:rPr>
+        <w:t>A3. 사용</w:t>
+      </w:r>
+      <w:r>
+        <w:rPr>
+          <w:rFonts w:ascii="나눔고딕" w:eastAsia="나눔고딕" w:hAnsi="나눔고딕" w:hint="eastAsia"/>
+          <w:sz w:val="22"/>
+        </w:rPr>
+        <w:t>자 암호 오류</w:t>
+      </w:r>
+    </w:p>
+    <w:p>
+      <w:pPr>
+        <w:spacing w:after="0"/>
+        <w:rPr>
+          <w:rFonts w:ascii="나눔고딕" w:eastAsia="나눔고딕" w:hAnsi="나눔고딕" w:hint="eastAsia"/>
+          <w:sz w:val="22"/>
+        </w:rPr>
+      </w:pPr>
+      <w:r>
+        <w:rPr>
+          <w:rFonts w:ascii="나눔고딕" w:eastAsia="나눔고딕" w:hAnsi="나눔고딕" w:hint="eastAsia"/>
+          <w:sz w:val="22"/>
+        </w:rPr>
+        <w:t>A4. 사용</w:t>
+      </w:r>
+      <w:r>
+        <w:rPr>
+          <w:rFonts w:ascii="나눔고딕" w:eastAsia="나눔고딕" w:hAnsi="나눔고딕" w:hint="eastAsia"/>
+          <w:sz w:val="22"/>
+        </w:rPr>
+        <w:t>자의</w:t>
+      </w:r>
+      <w:r>
+        <w:rPr>
+          <w:rFonts w:ascii="나눔고딕" w:eastAsia="나눔고딕" w:hAnsi="나눔고딕" w:hint="eastAsia"/>
+          <w:sz w:val="22"/>
+        </w:rPr>
+        <w:t xml:space="preserve"> </w:t>
+      </w:r>
+      <w:r>
+        <w:rPr>
+          <w:rFonts w:ascii="나눔고딕" w:eastAsia="나눔고딕" w:hAnsi="나눔고딕" w:hint="eastAsia"/>
+          <w:sz w:val="22"/>
+        </w:rPr>
+        <w:t>거래</w:t>
+      </w:r>
+      <w:r>
+        <w:rPr>
+          <w:rFonts w:ascii="나눔고딕" w:eastAsia="나눔고딕" w:hAnsi="나눔고딕" w:hint="eastAsia"/>
+          <w:sz w:val="22"/>
+        </w:rPr>
+        <w:t xml:space="preserve"> 취소.</w:t>
+      </w:r>
+    </w:p>
+    <w:p>
+      <w:pPr>
+        <w:spacing w:after="0"/>
+        <w:rPr>
+          <w:rFonts w:ascii="나눔고딕" w:eastAsia="나눔고딕" w:hAnsi="나눔고딕" w:hint="eastAsia"/>
+          <w:sz w:val="22"/>
+        </w:rPr>
+      </w:pPr>
+      <w:r>
+        <w:rPr>
+          <w:rFonts w:ascii="나눔고딕" w:eastAsia="나눔고딕" w:hAnsi="나눔고딕" w:hint="eastAsia"/>
+          <w:sz w:val="22"/>
+        </w:rPr>
+        <w:t xml:space="preserve">A5. </w:t>
+      </w:r>
+      <w:r>
+        <w:rPr>
+          <w:rFonts w:ascii="나눔고딕" w:eastAsia="나눔고딕" w:hAnsi="나눔고딕" w:hint="eastAsia"/>
+          <w:sz w:val="22"/>
+        </w:rPr>
+        <w:t>잔액 부</w:t>
+      </w:r>
+      <w:r>
+        <w:rPr>
+          <w:rFonts w:ascii="나눔고딕" w:eastAsia="나눔고딕" w:hAnsi="나눔고딕" w:hint="eastAsia"/>
+          <w:sz w:val="22"/>
+        </w:rPr>
+        <w:t>족</w:t>
+      </w:r>
+      <w:r>
+        <w:rPr>
+          <w:rFonts w:ascii="나눔고딕" w:eastAsia="나눔고딕" w:hAnsi="나눔고딕" w:hint="eastAsia"/>
+          <w:sz w:val="22"/>
+        </w:rPr>
+        <w:t>.</w:t>
+      </w:r>
+    </w:p>
+    <w:p>
+      <w:pPr>
+        <w:spacing w:after="0"/>
+        <w:rPr>
+          <w:rFonts w:ascii="나눔고딕" w:eastAsia="나눔고딕" w:hAnsi="나눔고딕" w:hint="eastAsia"/>
+          <w:sz w:val="22"/>
+        </w:rPr>
+      </w:pPr>
+      <w:r>
+        <w:rPr>
+          <w:rFonts w:ascii="나눔고딕" w:eastAsia="나눔고딕" w:hAnsi="나눔고딕" w:hint="eastAsia"/>
+          <w:sz w:val="22"/>
+        </w:rPr>
+        <w:t>A6.</w:t>
+      </w:r>
+      <w:r>
+        <w:rPr>
+          <w:rFonts w:ascii="나눔고딕" w:eastAsia="나눔고딕" w:hAnsi="나눔고딕" w:hint="eastAsia"/>
+          <w:sz w:val="22"/>
+        </w:rPr>
+        <w:t xml:space="preserve"> </w:t>
+      </w:r>
+      <w:r>
+        <w:rPr>
+          <w:rFonts w:ascii="나눔고딕" w:eastAsia="나눔고딕" w:hAnsi="나눔고딕" w:hint="eastAsia"/>
+          <w:sz w:val="22"/>
+        </w:rPr>
+        <w:t>네트워크 오</w:t>
+      </w:r>
+      <w:r>
+        <w:rPr>
+          <w:rFonts w:ascii="나눔고딕" w:eastAsia="나눔고딕" w:hAnsi="나눔고딕" w:hint="eastAsia"/>
+          <w:sz w:val="22"/>
+        </w:rPr>
+        <w:t>류</w:t>
+      </w:r>
+      <w:r>
+        <w:rPr>
+          <w:rFonts w:ascii="나눔고딕" w:eastAsia="나눔고딕" w:hAnsi="나눔고딕" w:hint="eastAsia"/>
+          <w:sz w:val="22"/>
+        </w:rPr>
+        <w:t>.</w:t>
+      </w:r>
+    </w:p>
+    <w:p>
+      <w:pPr>
+        <w:spacing w:after="0"/>
+        <w:rPr>
+          <w:rFonts w:ascii="나눔고딕" w:eastAsia="나눔고딕" w:hAnsi="나눔고딕" w:hint="eastAsia"/>
+          <w:sz w:val="22"/>
+        </w:rPr>
+      </w:pPr>
+      <w:r>
+        <w:rPr>
+          <w:rFonts w:ascii="나눔고딕" w:eastAsia="나눔고딕" w:hAnsi="나눔고딕" w:hint="eastAsia"/>
+          <w:sz w:val="22"/>
+        </w:rPr>
+        <w:t xml:space="preserve">A7. </w:t>
+      </w:r>
+      <w:r>
+        <w:rPr>
+          <w:rFonts w:ascii="나눔고딕" w:eastAsia="나눔고딕" w:hAnsi="나눔고딕" w:hint="eastAsia"/>
+          <w:sz w:val="22"/>
+        </w:rPr>
+        <w:t>기계의 돈 부족</w:t>
+      </w:r>
+      <w:r>
+        <w:rPr>
+          <w:rFonts w:ascii="나눔고딕" w:eastAsia="나눔고딕" w:hAnsi="나눔고딕" w:hint="eastAsia"/>
+          <w:sz w:val="22"/>
+        </w:rPr>
+        <w:t>.</w:t>
+      </w:r>
+    </w:p>
+    <w:p>
+      <w:pPr>
+        <w:spacing w:after="0"/>
+        <w:rPr>
+          <w:rFonts w:ascii="나눔고딕" w:eastAsia="나눔고딕" w:hAnsi="나눔고딕" w:hint="eastAsia"/>
+          <w:sz w:val="22"/>
+        </w:rPr>
+      </w:pPr>
+      <w:r>
+        <w:rPr>
+          <w:rFonts w:ascii="나눔고딕" w:eastAsia="나눔고딕" w:hAnsi="나눔고딕" w:hint="eastAsia"/>
+          <w:sz w:val="22"/>
+        </w:rPr>
+        <w:t>A8.</w:t>
+      </w:r>
+      <w:r>
+        <w:rPr>
+          <w:rFonts w:ascii="나눔고딕" w:eastAsia="나눔고딕" w:hAnsi="나눔고딕" w:hint="eastAsia"/>
+          <w:sz w:val="22"/>
+        </w:rPr>
+        <w:t xml:space="preserve"> 고객 출금한도 초과</w:t>
+      </w:r>
+      <w:r>
+        <w:rPr>
+          <w:rFonts w:ascii="나눔고딕" w:eastAsia="나눔고딕" w:hAnsi="나눔고딕" w:hint="eastAsia"/>
+          <w:sz w:val="22"/>
+        </w:rPr>
+        <w:t>.</w:t>
+      </w:r>
+    </w:p>
+    <w:p>
+      <w:pPr>
+        <w:spacing w:after="0"/>
+        <w:rPr>
+          <w:rFonts w:ascii="나눔고딕" w:eastAsia="나눔고딕" w:hAnsi="나눔고딕" w:hint="eastAsia"/>
+          <w:sz w:val="22"/>
+        </w:rPr>
+      </w:pPr>
+      <w:r>
+        <w:rPr>
+          <w:rFonts w:ascii="나눔고딕" w:eastAsia="나눔고딕" w:hAnsi="나눔고딕" w:hint="eastAsia"/>
+          <w:sz w:val="22"/>
+        </w:rPr>
+        <w:t xml:space="preserve">A9. </w:t>
+      </w:r>
+      <w:r>
+        <w:rPr>
+          <w:rFonts w:ascii="나눔고딕" w:eastAsia="나눔고딕" w:hAnsi="나눔고딕" w:hint="eastAsia"/>
+          <w:sz w:val="22"/>
+        </w:rPr>
+        <w:t>소모품 부족</w:t>
+      </w:r>
+    </w:p>
+    <w:p>
+      <w:pPr>
+        <w:spacing w:after="0"/>
+        <w:rPr>
+          <w:rFonts w:ascii="나눔고딕" w:eastAsia="나눔고딕" w:hAnsi="나눔고딕" w:hint="eastAsia"/>
+          <w:sz w:val="22"/>
+        </w:rPr>
+      </w:pPr>
+      <w:r>
+        <w:rPr>
+          <w:rFonts w:ascii="나눔고딕" w:eastAsia="나눔고딕" w:hAnsi="나눔고딕" w:hint="eastAsia"/>
+          <w:sz w:val="22"/>
+        </w:rPr>
+        <w:t>A10.</w:t>
+      </w:r>
+      <w:r>
+        <w:rPr>
+          <w:rFonts w:ascii="나눔고딕" w:eastAsia="나눔고딕" w:hAnsi="나눔고딕" w:hint="eastAsia"/>
+          <w:sz w:val="22"/>
+        </w:rPr>
+        <w:t xml:space="preserve"> 돈을 두고 감</w:t>
+      </w:r>
+      <w:r>
+        <w:rPr>
+          <w:rFonts w:ascii="나눔고딕" w:eastAsia="나눔고딕" w:hAnsi="나눔고딕" w:hint="eastAsia"/>
+          <w:sz w:val="22"/>
+        </w:rPr>
+        <w:t>.</w:t>
+      </w:r>
+    </w:p>
+    <w:p>
+      <w:pPr>
+        <w:spacing w:after="0"/>
+        <w:rPr>
+          <w:rFonts w:ascii="나눔고딕" w:eastAsia="나눔고딕" w:hAnsi="나눔고딕" w:hint="eastAsia"/>
+          <w:sz w:val="22"/>
+        </w:rPr>
+      </w:pPr>
+      <w:r>
+        <w:rPr>
+          <w:rFonts w:ascii="나눔고딕" w:eastAsia="나눔고딕" w:hAnsi="나눔고딕" w:hint="eastAsia"/>
+          <w:sz w:val="22"/>
+        </w:rPr>
+        <w:t>A11. 인증매체 두고 감.</w:t>
+      </w:r>
+    </w:p>
+    <w:p>
+      <w:pPr>
+        <w:spacing w:after="0"/>
+        <w:rPr>
+          <w:rFonts w:ascii="나눔고딕" w:eastAsia="나눔고딕" w:hAnsi="나눔고딕" w:hint="eastAsia"/>
+          <w:sz w:val="22"/>
+        </w:rPr>
+      </w:pPr>
+      <w:r>
+        <w:rPr>
+          <w:rFonts w:ascii="나눔고딕" w:eastAsia="나눔고딕" w:hAnsi="나눔고딕" w:hint="eastAsia"/>
+          <w:sz w:val="22"/>
+        </w:rPr>
+        <w:t>A1</w:t>
+      </w:r>
+      <w:r>
+        <w:rPr>
+          <w:rFonts w:ascii="나눔고딕" w:eastAsia="나눔고딕" w:hAnsi="나눔고딕" w:hint="eastAsia"/>
+          <w:sz w:val="22"/>
+        </w:rPr>
+        <w:t>2</w:t>
+      </w:r>
+      <w:r>
+        <w:rPr>
+          <w:rFonts w:ascii="나눔고딕" w:eastAsia="나눔고딕" w:hAnsi="나눔고딕" w:hint="eastAsia"/>
+          <w:sz w:val="22"/>
+        </w:rPr>
+        <w:t>. 인증매</w:t>
+      </w:r>
+      <w:r>
+        <w:rPr>
+          <w:rFonts w:ascii="나눔고딕" w:eastAsia="나눔고딕" w:hAnsi="나눔고딕" w:hint="eastAsia"/>
+          <w:sz w:val="22"/>
+        </w:rPr>
+        <w:t>체</w:t>
+      </w:r>
+      <w:r>
+        <w:rPr>
+          <w:rFonts w:ascii="나눔고딕" w:eastAsia="나눔고딕" w:hAnsi="나눔고딕" w:hint="eastAsia"/>
+          <w:sz w:val="22"/>
+        </w:rPr>
+        <w:t xml:space="preserve"> 투입</w:t>
+      </w:r>
+      <w:r>
+        <w:rPr>
+          <w:rFonts w:ascii="나눔고딕" w:eastAsia="나눔고딕" w:hAnsi="나눔고딕" w:hint="eastAsia"/>
+          <w:sz w:val="22"/>
+        </w:rPr>
+        <w:t xml:space="preserve"> 불가</w:t>
+      </w:r>
+    </w:p>
+    <w:p>
+      <w:pPr>
+        <w:spacing w:after="0"/>
+        <w:rPr>
+          <w:rFonts w:ascii="나눔고딕" w:eastAsia="나눔고딕" w:hAnsi="나눔고딕" w:hint="eastAsia"/>
+        </w:rPr>
+      </w:pPr>
+    </w:p>
+    <w:p>
+      <w:pPr>
+        <w:widowControl/>
+        <w:wordWrap/>
+        <w:autoSpaceDE/>
+        <w:autoSpaceDN/>
+        <w:rPr>
+          <w:rFonts w:ascii="Helvetica" w:eastAsia="나눔고딕" w:hAnsi="Helvetica"/>
+          <w:sz w:val="36"/>
+          <w:szCs w:val="36"/>
+        </w:rPr>
+      </w:pPr>
+      <w:r>
+        <w:rPr>
+          <w:rFonts w:ascii="Helvetica" w:eastAsia="나눔고딕" w:hAnsi="Helvetica"/>
+          <w:sz w:val="36"/>
+          <w:szCs w:val="36"/>
+        </w:rPr>
+        <w:br w:type="page"/>
+      </w:r>
+    </w:p>
+    <w:p>
+      <w:pPr>
+        <w:spacing w:after="0"/>
+        <w:rPr>
+          <w:rFonts w:ascii="Helvetica" w:eastAsia="나눔고딕" w:hAnsi="Helvetica"/>
+          <w:sz w:val="36"/>
+          <w:szCs w:val="36"/>
+        </w:rPr>
+      </w:pPr>
+      <w:r>
+        <w:rPr>
+          <w:rFonts w:ascii="Helvetica" w:eastAsia="나눔고딕" w:hAnsi="Helvetica" w:hint="eastAsia"/>
+          <w:sz w:val="36"/>
+          <w:szCs w:val="36"/>
+        </w:rPr>
+        <w:lastRenderedPageBreak/>
+        <w:t xml:space="preserve">- </w:t>
+      </w:r>
+      <w:r>
+        <w:rPr>
+          <w:rFonts w:ascii="Helvetica" w:eastAsia="나눔고딕" w:hAnsi="Helvetica"/>
+          <w:sz w:val="36"/>
+          <w:szCs w:val="36"/>
+        </w:rPr>
+        <w:t>Scenarios</w:t>
+      </w:r>
+    </w:p>
+    <w:p>
+      <w:pPr>
+        <w:spacing w:after="0"/>
+        <w:rPr>
+          <w:rFonts w:ascii="나눔고딕" w:eastAsia="나눔고딕" w:hAnsi="나눔고딕" w:hint="eastAsia"/>
+          <w:sz w:val="22"/>
+        </w:rPr>
+      </w:pPr>
+    </w:p>
+    <w:p>
+      <w:pPr>
+        <w:spacing w:after="0"/>
+        <w:rPr>
+          <w:rFonts w:ascii="나눔고딕" w:eastAsia="나눔고딕" w:hAnsi="나눔고딕" w:hint="eastAsia"/>
+          <w:sz w:val="22"/>
+        </w:rPr>
+      </w:pPr>
+      <w:r>
+        <w:rPr>
+          <w:rFonts w:ascii="나눔고딕" w:eastAsia="나눔고딕" w:hAnsi="나눔고딕" w:hint="eastAsia"/>
+          <w:sz w:val="22"/>
+        </w:rPr>
+        <w:t xml:space="preserve">1. </w:t>
+      </w:r>
+      <w:r>
+        <w:rPr>
+          <w:rFonts w:ascii="나눔고딕" w:eastAsia="나눔고딕" w:hAnsi="나눔고딕" w:hint="eastAsia"/>
+          <w:sz w:val="22"/>
+        </w:rPr>
+        <w:t xml:space="preserve">출금에 성공했다. </w:t>
+      </w:r>
+      <w:r>
+        <w:rPr>
+          <w:rFonts w:ascii="나눔고딕" w:eastAsia="나눔고딕" w:hAnsi="나눔고딕" w:hint="eastAsia"/>
+          <w:sz w:val="22"/>
+        </w:rPr>
+        <w:t>-</w:t>
+      </w:r>
+      <w:r>
+        <w:rPr>
+          <w:rFonts w:ascii="나눔고딕" w:eastAsia="나눔고딕" w:hAnsi="나눔고딕" w:hint="eastAsia"/>
+          <w:sz w:val="22"/>
+        </w:rPr>
+        <w:t xml:space="preserve"> Basic Flow</w:t>
+      </w:r>
+    </w:p>
+    <w:p>
+      <w:pPr>
+        <w:spacing w:after="0"/>
+        <w:rPr>
+          <w:rFonts w:ascii="나눔고딕" w:eastAsia="나눔고딕" w:hAnsi="나눔고딕" w:hint="eastAsia"/>
+          <w:sz w:val="22"/>
+        </w:rPr>
+      </w:pPr>
+      <w:r>
+        <w:rPr>
+          <w:rFonts w:ascii="나눔고딕" w:eastAsia="나눔고딕" w:hAnsi="나눔고딕" w:hint="eastAsia"/>
+          <w:sz w:val="22"/>
+        </w:rPr>
+        <w:t>2.</w:t>
+      </w:r>
+      <w:r>
+        <w:rPr>
+          <w:rFonts w:ascii="나눔고딕" w:eastAsia="나눔고딕" w:hAnsi="나눔고딕" w:hint="eastAsia"/>
+          <w:sz w:val="22"/>
+        </w:rPr>
+        <w:t xml:space="preserve"> </w:t>
+      </w:r>
+      <w:r>
+        <w:rPr>
+          <w:rFonts w:ascii="나눔고딕" w:eastAsia="나눔고딕" w:hAnsi="나눔고딕" w:hint="eastAsia"/>
+          <w:sz w:val="22"/>
+        </w:rPr>
+        <w:t xml:space="preserve">카드나 통장의 </w:t>
+      </w:r>
+      <w:proofErr w:type="spellStart"/>
+      <w:r>
+        <w:rPr>
+          <w:rFonts w:ascii="나눔고딕" w:eastAsia="나눔고딕" w:hAnsi="나눔고딕" w:hint="eastAsia"/>
+          <w:sz w:val="22"/>
+        </w:rPr>
+        <w:t>마그네틱</w:t>
+      </w:r>
+      <w:proofErr w:type="spellEnd"/>
+      <w:r>
+        <w:rPr>
+          <w:rFonts w:ascii="나눔고딕" w:eastAsia="나눔고딕" w:hAnsi="나눔고딕" w:hint="eastAsia"/>
+          <w:sz w:val="22"/>
+        </w:rPr>
+        <w:t xml:space="preserve"> 부분이 손상 되었다.</w:t>
+      </w:r>
+      <w:r>
+        <w:rPr>
+          <w:rFonts w:ascii="나눔고딕" w:eastAsia="나눔고딕" w:hAnsi="나눔고딕" w:hint="eastAsia"/>
+          <w:sz w:val="22"/>
+        </w:rPr>
+        <w:t xml:space="preserve"> - Basic Flow, Alternative </w:t>
+      </w:r>
+      <w:proofErr w:type="gramStart"/>
+      <w:r>
+        <w:rPr>
+          <w:rFonts w:ascii="나눔고딕" w:eastAsia="나눔고딕" w:hAnsi="나눔고딕" w:hint="eastAsia"/>
+          <w:sz w:val="22"/>
+        </w:rPr>
+        <w:t>Flows</w:t>
+      </w:r>
+      <w:r>
+        <w:rPr>
+          <w:rFonts w:ascii="나눔고딕" w:eastAsia="나눔고딕" w:hAnsi="나눔고딕" w:hint="eastAsia"/>
+          <w:sz w:val="22"/>
+        </w:rPr>
+        <w:t xml:space="preserve"> :</w:t>
+      </w:r>
+      <w:proofErr w:type="gramEnd"/>
+      <w:r>
+        <w:rPr>
+          <w:rFonts w:ascii="나눔고딕" w:eastAsia="나눔고딕" w:hAnsi="나눔고딕" w:hint="eastAsia"/>
+          <w:sz w:val="22"/>
+        </w:rPr>
+        <w:t xml:space="preserve"> 인증매체 손상.</w:t>
+      </w:r>
+    </w:p>
+    <w:p>
+      <w:pPr>
+        <w:spacing w:after="0"/>
+        <w:rPr>
+          <w:rFonts w:ascii="나눔고딕" w:eastAsia="나눔고딕" w:hAnsi="나눔고딕" w:hint="eastAsia"/>
+          <w:sz w:val="22"/>
+        </w:rPr>
+      </w:pPr>
+      <w:r>
+        <w:rPr>
+          <w:rFonts w:ascii="나눔고딕" w:eastAsia="나눔고딕" w:hAnsi="나눔고딕" w:hint="eastAsia"/>
+          <w:sz w:val="22"/>
+        </w:rPr>
+        <w:t>3.</w:t>
+      </w:r>
+      <w:r>
+        <w:rPr>
+          <w:rFonts w:ascii="나눔고딕" w:eastAsia="나눔고딕" w:hAnsi="나눔고딕" w:hint="eastAsia"/>
+          <w:sz w:val="22"/>
+        </w:rPr>
+        <w:t xml:space="preserve"> </w:t>
+      </w:r>
+      <w:r>
+        <w:rPr>
+          <w:rFonts w:ascii="나눔고딕" w:eastAsia="나눔고딕" w:hAnsi="나눔고딕" w:hint="eastAsia"/>
+          <w:sz w:val="22"/>
+        </w:rPr>
+        <w:t>카드나 통장의 유효기간이 지났다. -</w:t>
+      </w:r>
+      <w:r>
+        <w:rPr>
+          <w:rFonts w:ascii="나눔고딕" w:eastAsia="나눔고딕" w:hAnsi="나눔고딕" w:hint="eastAsia"/>
+          <w:sz w:val="22"/>
+        </w:rPr>
+        <w:t xml:space="preserve"> Basic Flow</w:t>
+      </w:r>
+      <w:r>
+        <w:rPr>
+          <w:rFonts w:ascii="나눔고딕" w:eastAsia="나눔고딕" w:hAnsi="나눔고딕" w:hint="eastAsia"/>
+          <w:sz w:val="22"/>
+        </w:rPr>
+        <w:t xml:space="preserve">, Alternative </w:t>
+      </w:r>
+      <w:proofErr w:type="gramStart"/>
+      <w:r>
+        <w:rPr>
+          <w:rFonts w:ascii="나눔고딕" w:eastAsia="나눔고딕" w:hAnsi="나눔고딕" w:hint="eastAsia"/>
+          <w:sz w:val="22"/>
+        </w:rPr>
+        <w:t>Flows</w:t>
+      </w:r>
+      <w:r>
+        <w:rPr>
+          <w:rFonts w:ascii="나눔고딕" w:eastAsia="나눔고딕" w:hAnsi="나눔고딕" w:hint="eastAsia"/>
+          <w:sz w:val="22"/>
+        </w:rPr>
+        <w:t xml:space="preserve"> :</w:t>
+      </w:r>
+      <w:proofErr w:type="gramEnd"/>
+      <w:r>
+        <w:rPr>
+          <w:rFonts w:ascii="나눔고딕" w:eastAsia="나눔고딕" w:hAnsi="나눔고딕" w:hint="eastAsia"/>
+          <w:sz w:val="22"/>
+        </w:rPr>
+        <w:t xml:space="preserve"> 인증매체 </w:t>
+      </w:r>
+      <w:r>
+        <w:rPr>
+          <w:rFonts w:ascii="나눔고딕" w:eastAsia="나눔고딕" w:hAnsi="나눔고딕" w:hint="eastAsia"/>
+          <w:sz w:val="22"/>
+        </w:rPr>
+        <w:t>비 유효</w:t>
+      </w:r>
+    </w:p>
+    <w:p>
+      <w:pPr>
+        <w:spacing w:after="0"/>
+        <w:rPr>
+          <w:rFonts w:ascii="나눔고딕" w:eastAsia="나눔고딕" w:hAnsi="나눔고딕" w:hint="eastAsia"/>
+          <w:sz w:val="22"/>
+        </w:rPr>
+      </w:pPr>
+      <w:r>
+        <w:rPr>
+          <w:rFonts w:ascii="나눔고딕" w:eastAsia="나눔고딕" w:hAnsi="나눔고딕" w:hint="eastAsia"/>
+          <w:sz w:val="22"/>
+        </w:rPr>
+        <w:t>4.</w:t>
+      </w:r>
+      <w:r>
+        <w:rPr>
+          <w:rFonts w:ascii="나눔고딕" w:eastAsia="나눔고딕" w:hAnsi="나눔고딕" w:hint="eastAsia"/>
+          <w:sz w:val="22"/>
+        </w:rPr>
+        <w:t xml:space="preserve"> 사용자가 암호를 틀렸다 </w:t>
+      </w:r>
+      <w:r>
+        <w:rPr>
+          <w:rFonts w:ascii="나눔고딕" w:eastAsia="나눔고딕" w:hAnsi="나눔고딕" w:hint="eastAsia"/>
+          <w:sz w:val="22"/>
+        </w:rPr>
+        <w:t>-</w:t>
+      </w:r>
+      <w:r>
+        <w:rPr>
+          <w:rFonts w:ascii="나눔고딕" w:eastAsia="나눔고딕" w:hAnsi="나눔고딕" w:hint="eastAsia"/>
+          <w:sz w:val="22"/>
+        </w:rPr>
+        <w:t xml:space="preserve"> Basic Flow</w:t>
+      </w:r>
+      <w:r>
+        <w:rPr>
+          <w:rFonts w:ascii="나눔고딕" w:eastAsia="나눔고딕" w:hAnsi="나눔고딕" w:hint="eastAsia"/>
+          <w:sz w:val="22"/>
+        </w:rPr>
+        <w:t xml:space="preserve">, Alternative </w:t>
+      </w:r>
+      <w:proofErr w:type="gramStart"/>
+      <w:r>
+        <w:rPr>
+          <w:rFonts w:ascii="나눔고딕" w:eastAsia="나눔고딕" w:hAnsi="나눔고딕" w:hint="eastAsia"/>
+          <w:sz w:val="22"/>
+        </w:rPr>
+        <w:t>Flows</w:t>
+      </w:r>
+      <w:r>
+        <w:rPr>
+          <w:rFonts w:ascii="나눔고딕" w:eastAsia="나눔고딕" w:hAnsi="나눔고딕" w:hint="eastAsia"/>
+          <w:sz w:val="22"/>
+        </w:rPr>
+        <w:t xml:space="preserve"> </w:t>
+      </w:r>
+      <w:r>
+        <w:rPr>
+          <w:rFonts w:ascii="나눔고딕" w:eastAsia="나눔고딕" w:hAnsi="나눔고딕"/>
+          <w:sz w:val="22"/>
+        </w:rPr>
+        <w:t>:</w:t>
+      </w:r>
+      <w:proofErr w:type="gramEnd"/>
+      <w:r>
+        <w:rPr>
+          <w:rFonts w:ascii="나눔고딕" w:eastAsia="나눔고딕" w:hAnsi="나눔고딕"/>
+          <w:sz w:val="22"/>
+        </w:rPr>
+        <w:t xml:space="preserve"> </w:t>
+      </w:r>
+      <w:r>
+        <w:rPr>
+          <w:rFonts w:ascii="나눔고딕" w:eastAsia="나눔고딕" w:hAnsi="나눔고딕" w:hint="eastAsia"/>
+          <w:sz w:val="22"/>
+        </w:rPr>
+        <w:t>사용자 암호 오류</w:t>
+      </w:r>
+    </w:p>
+    <w:p>
+      <w:pPr>
+        <w:spacing w:after="0"/>
+        <w:rPr>
+          <w:rFonts w:ascii="나눔고딕" w:eastAsia="나눔고딕" w:hAnsi="나눔고딕" w:hint="eastAsia"/>
+          <w:sz w:val="22"/>
+        </w:rPr>
+      </w:pPr>
+      <w:r>
+        <w:rPr>
+          <w:rFonts w:ascii="나눔고딕" w:eastAsia="나눔고딕" w:hAnsi="나눔고딕" w:hint="eastAsia"/>
+          <w:sz w:val="22"/>
+        </w:rPr>
+        <w:t>5.</w:t>
+      </w:r>
+      <w:r>
+        <w:rPr>
+          <w:rFonts w:ascii="나눔고딕" w:eastAsia="나눔고딕" w:hAnsi="나눔고딕" w:hint="eastAsia"/>
+          <w:sz w:val="22"/>
+        </w:rPr>
+        <w:t xml:space="preserve"> </w:t>
+      </w:r>
+      <w:r>
+        <w:rPr>
+          <w:rFonts w:ascii="나눔고딕" w:eastAsia="나눔고딕" w:hAnsi="나눔고딕" w:hint="eastAsia"/>
+          <w:sz w:val="22"/>
+        </w:rPr>
+        <w:t xml:space="preserve">사용자가 거래도중 버튼을 잘못 눌러서 거래 취소버튼을 눌렀다 </w:t>
+      </w:r>
+      <w:r>
+        <w:rPr>
+          <w:rFonts w:ascii="나눔고딕" w:eastAsia="나눔고딕" w:hAnsi="나눔고딕" w:hint="eastAsia"/>
+          <w:sz w:val="22"/>
+        </w:rPr>
+        <w:t xml:space="preserve">- Basic Flow, Alternative </w:t>
+      </w:r>
+      <w:proofErr w:type="gramStart"/>
+      <w:r>
+        <w:rPr>
+          <w:rFonts w:ascii="나눔고딕" w:eastAsia="나눔고딕" w:hAnsi="나눔고딕" w:hint="eastAsia"/>
+          <w:sz w:val="22"/>
+        </w:rPr>
+        <w:t>Flows</w:t>
+      </w:r>
+      <w:r>
+        <w:rPr>
+          <w:rFonts w:ascii="나눔고딕" w:eastAsia="나눔고딕" w:hAnsi="나눔고딕" w:hint="eastAsia"/>
+          <w:sz w:val="22"/>
+        </w:rPr>
+        <w:t xml:space="preserve"> :</w:t>
+      </w:r>
+      <w:proofErr w:type="gramEnd"/>
+      <w:r>
+        <w:rPr>
+          <w:rFonts w:ascii="나눔고딕" w:eastAsia="나눔고딕" w:hAnsi="나눔고딕" w:hint="eastAsia"/>
+          <w:sz w:val="22"/>
+        </w:rPr>
+        <w:t xml:space="preserve"> 사용자의 거래 취소</w:t>
+      </w:r>
+    </w:p>
+    <w:p>
+      <w:pPr>
+        <w:spacing w:after="0"/>
+        <w:rPr>
+          <w:rFonts w:ascii="나눔고딕" w:eastAsia="나눔고딕" w:hAnsi="나눔고딕" w:hint="eastAsia"/>
+          <w:sz w:val="22"/>
+        </w:rPr>
+      </w:pPr>
+      <w:r>
+        <w:rPr>
+          <w:rFonts w:ascii="나눔고딕" w:eastAsia="나눔고딕" w:hAnsi="나눔고딕" w:hint="eastAsia"/>
+          <w:sz w:val="22"/>
+        </w:rPr>
+        <w:t>6.</w:t>
+      </w:r>
+      <w:r>
+        <w:rPr>
+          <w:rFonts w:ascii="나눔고딕" w:eastAsia="나눔고딕" w:hAnsi="나눔고딕" w:hint="eastAsia"/>
+          <w:sz w:val="22"/>
+        </w:rPr>
+        <w:t xml:space="preserve"> 사용자 계좌에 돈이 부족하다. </w:t>
+      </w:r>
+      <w:r>
+        <w:rPr>
+          <w:rFonts w:ascii="나눔고딕" w:eastAsia="나눔고딕" w:hAnsi="나눔고딕" w:hint="eastAsia"/>
+          <w:sz w:val="22"/>
+        </w:rPr>
+        <w:t xml:space="preserve">- Basic Flow, Alternative </w:t>
+      </w:r>
+      <w:proofErr w:type="gramStart"/>
+      <w:r>
+        <w:rPr>
+          <w:rFonts w:ascii="나눔고딕" w:eastAsia="나눔고딕" w:hAnsi="나눔고딕" w:hint="eastAsia"/>
+          <w:sz w:val="22"/>
+        </w:rPr>
+        <w:t>Flows</w:t>
+      </w:r>
+      <w:r>
+        <w:rPr>
+          <w:rFonts w:ascii="나눔고딕" w:eastAsia="나눔고딕" w:hAnsi="나눔고딕" w:hint="eastAsia"/>
+          <w:sz w:val="22"/>
+        </w:rPr>
+        <w:t xml:space="preserve"> :</w:t>
+      </w:r>
+      <w:proofErr w:type="gramEnd"/>
+      <w:r>
+        <w:rPr>
+          <w:rFonts w:ascii="나눔고딕" w:eastAsia="나눔고딕" w:hAnsi="나눔고딕" w:hint="eastAsia"/>
+          <w:sz w:val="22"/>
+        </w:rPr>
+        <w:t xml:space="preserve"> 잔액 부족</w:t>
+      </w:r>
+    </w:p>
+    <w:p>
+      <w:pPr>
+        <w:spacing w:after="0"/>
+        <w:rPr>
+          <w:rFonts w:ascii="나눔고딕" w:eastAsia="나눔고딕" w:hAnsi="나눔고딕" w:hint="eastAsia"/>
+          <w:sz w:val="22"/>
+        </w:rPr>
+      </w:pPr>
+      <w:r>
+        <w:rPr>
+          <w:rFonts w:ascii="나눔고딕" w:eastAsia="나눔고딕" w:hAnsi="나눔고딕" w:hint="eastAsia"/>
+          <w:sz w:val="22"/>
+        </w:rPr>
+        <w:t>7.</w:t>
+      </w:r>
+      <w:r>
+        <w:rPr>
+          <w:rFonts w:ascii="나눔고딕" w:eastAsia="나눔고딕" w:hAnsi="나눔고딕" w:hint="eastAsia"/>
+          <w:sz w:val="22"/>
+        </w:rPr>
+        <w:t xml:space="preserve"> </w:t>
+      </w:r>
+      <w:r>
+        <w:rPr>
+          <w:rFonts w:ascii="나눔고딕" w:eastAsia="나눔고딕" w:hAnsi="나눔고딕" w:hint="eastAsia"/>
+          <w:sz w:val="22"/>
+        </w:rPr>
+        <w:t xml:space="preserve">사용자 인증 요청 중 네트워크 연결이 끊겼다는 메시지가 출력 되었다. </w:t>
+      </w:r>
+      <w:r>
+        <w:rPr>
+          <w:rFonts w:ascii="나눔고딕" w:eastAsia="나눔고딕" w:hAnsi="나눔고딕" w:hint="eastAsia"/>
+          <w:sz w:val="22"/>
+        </w:rPr>
+        <w:t xml:space="preserve">- Basic Flow, Alternative </w:t>
+      </w:r>
+      <w:proofErr w:type="gramStart"/>
+      <w:r>
+        <w:rPr>
+          <w:rFonts w:ascii="나눔고딕" w:eastAsia="나눔고딕" w:hAnsi="나눔고딕" w:hint="eastAsia"/>
+          <w:sz w:val="22"/>
+        </w:rPr>
+        <w:t>Flows</w:t>
+      </w:r>
+      <w:r>
+        <w:rPr>
+          <w:rFonts w:ascii="나눔고딕" w:eastAsia="나눔고딕" w:hAnsi="나눔고딕" w:hint="eastAsia"/>
+          <w:sz w:val="22"/>
+        </w:rPr>
+        <w:t xml:space="preserve"> :</w:t>
+      </w:r>
+      <w:proofErr w:type="gramEnd"/>
+      <w:r>
+        <w:rPr>
+          <w:rFonts w:ascii="나눔고딕" w:eastAsia="나눔고딕" w:hAnsi="나눔고딕" w:hint="eastAsia"/>
+          <w:sz w:val="22"/>
+        </w:rPr>
+        <w:t xml:space="preserve"> 네트워크 오류</w:t>
+      </w:r>
+    </w:p>
+    <w:p>
+      <w:pPr>
+        <w:spacing w:after="0"/>
+        <w:rPr>
+          <w:rFonts w:ascii="나눔고딕" w:eastAsia="나눔고딕" w:hAnsi="나눔고딕" w:hint="eastAsia"/>
+          <w:sz w:val="22"/>
+        </w:rPr>
+      </w:pPr>
+      <w:r>
+        <w:rPr>
+          <w:rFonts w:ascii="나눔고딕" w:eastAsia="나눔고딕" w:hAnsi="나눔고딕" w:hint="eastAsia"/>
+          <w:sz w:val="22"/>
+        </w:rPr>
+        <w:t>8.</w:t>
+      </w:r>
+      <w:r>
+        <w:rPr>
+          <w:rFonts w:ascii="나눔고딕" w:eastAsia="나눔고딕" w:hAnsi="나눔고딕" w:hint="eastAsia"/>
+          <w:sz w:val="22"/>
+        </w:rPr>
+        <w:t xml:space="preserve"> </w:t>
+      </w:r>
+      <w:r>
+        <w:rPr>
+          <w:rFonts w:ascii="나눔고딕" w:eastAsia="나눔고딕" w:hAnsi="나눔고딕" w:hint="eastAsia"/>
+          <w:sz w:val="22"/>
+        </w:rPr>
+        <w:t>사용자가</w:t>
+      </w:r>
+      <w:r>
+        <w:rPr>
+          <w:rFonts w:ascii="나눔고딕" w:eastAsia="나눔고딕" w:hAnsi="나눔고딕" w:hint="eastAsia"/>
+          <w:sz w:val="22"/>
+        </w:rPr>
+        <w:t xml:space="preserve"> 선택한 돈 보다 기계에 돈이 부족하다 </w:t>
+      </w:r>
+      <w:r>
+        <w:rPr>
+          <w:rFonts w:ascii="나눔고딕" w:eastAsia="나눔고딕" w:hAnsi="나눔고딕" w:hint="eastAsia"/>
+          <w:sz w:val="22"/>
+        </w:rPr>
+        <w:t xml:space="preserve">- Basic Flow, Alternative </w:t>
+      </w:r>
+      <w:proofErr w:type="gramStart"/>
+      <w:r>
+        <w:rPr>
+          <w:rFonts w:ascii="나눔고딕" w:eastAsia="나눔고딕" w:hAnsi="나눔고딕" w:hint="eastAsia"/>
+          <w:sz w:val="22"/>
+        </w:rPr>
+        <w:t>Flows</w:t>
+      </w:r>
+      <w:r>
+        <w:rPr>
+          <w:rFonts w:ascii="나눔고딕" w:eastAsia="나눔고딕" w:hAnsi="나눔고딕" w:hint="eastAsia"/>
+          <w:sz w:val="22"/>
+        </w:rPr>
+        <w:t xml:space="preserve"> :</w:t>
+      </w:r>
+      <w:proofErr w:type="gramEnd"/>
+      <w:r>
+        <w:rPr>
+          <w:rFonts w:ascii="나눔고딕" w:eastAsia="나눔고딕" w:hAnsi="나눔고딕" w:hint="eastAsia"/>
+          <w:sz w:val="22"/>
+        </w:rPr>
+        <w:t xml:space="preserve"> 기계의 돈 부족.</w:t>
+      </w:r>
+    </w:p>
+    <w:p>
+      <w:pPr>
+        <w:spacing w:after="0"/>
+        <w:rPr>
+          <w:rFonts w:ascii="나눔고딕" w:eastAsia="나눔고딕" w:hAnsi="나눔고딕" w:hint="eastAsia"/>
+          <w:sz w:val="22"/>
+        </w:rPr>
+      </w:pPr>
+      <w:r>
+        <w:rPr>
+          <w:rFonts w:ascii="나눔고딕" w:eastAsia="나눔고딕" w:hAnsi="나눔고딕" w:hint="eastAsia"/>
+          <w:sz w:val="22"/>
+        </w:rPr>
+        <w:t>9.</w:t>
+      </w:r>
+      <w:r>
+        <w:rPr>
+          <w:rFonts w:ascii="나눔고딕" w:eastAsia="나눔고딕" w:hAnsi="나눔고딕" w:hint="eastAsia"/>
+          <w:sz w:val="22"/>
+        </w:rPr>
+        <w:t xml:space="preserve"> </w:t>
+      </w:r>
+      <w:r>
+        <w:rPr>
+          <w:rFonts w:ascii="나눔고딕" w:eastAsia="나눔고딕" w:hAnsi="나눔고딕" w:hint="eastAsia"/>
+          <w:sz w:val="22"/>
+        </w:rPr>
+        <w:t xml:space="preserve">계좌에 정해진 출금 한도 보다 더 많은 출금 금액을 </w:t>
+      </w:r>
+      <w:r>
+        <w:rPr>
+          <w:rFonts w:ascii="나눔고딕" w:eastAsia="나눔고딕" w:hAnsi="나눔고딕" w:hint="eastAsia"/>
+          <w:sz w:val="22"/>
+        </w:rPr>
+        <w:t>사용자가</w:t>
+      </w:r>
+      <w:r>
+        <w:rPr>
+          <w:rFonts w:ascii="나눔고딕" w:eastAsia="나눔고딕" w:hAnsi="나눔고딕" w:hint="eastAsia"/>
+          <w:sz w:val="22"/>
+        </w:rPr>
+        <w:t xml:space="preserve"> 선택하였다 </w:t>
+      </w:r>
+      <w:r>
+        <w:rPr>
+          <w:rFonts w:ascii="나눔고딕" w:eastAsia="나눔고딕" w:hAnsi="나눔고딕" w:hint="eastAsia"/>
+          <w:sz w:val="22"/>
+        </w:rPr>
+        <w:t xml:space="preserve">- Basic Flow, Alternative </w:t>
+      </w:r>
+      <w:proofErr w:type="gramStart"/>
+      <w:r>
+        <w:rPr>
+          <w:rFonts w:ascii="나눔고딕" w:eastAsia="나눔고딕" w:hAnsi="나눔고딕" w:hint="eastAsia"/>
+          <w:sz w:val="22"/>
+        </w:rPr>
+        <w:t>Flows</w:t>
+      </w:r>
+      <w:r>
+        <w:rPr>
+          <w:rFonts w:ascii="나눔고딕" w:eastAsia="나눔고딕" w:hAnsi="나눔고딕" w:hint="eastAsia"/>
+          <w:sz w:val="22"/>
+        </w:rPr>
+        <w:t xml:space="preserve"> :</w:t>
+      </w:r>
+      <w:proofErr w:type="gramEnd"/>
+      <w:r>
+        <w:rPr>
+          <w:rFonts w:ascii="나눔고딕" w:eastAsia="나눔고딕" w:hAnsi="나눔고딕" w:hint="eastAsia"/>
+          <w:sz w:val="22"/>
+        </w:rPr>
+        <w:t xml:space="preserve"> 고객 출금한도 초과.</w:t>
+      </w:r>
+    </w:p>
+    <w:p>
+      <w:pPr>
+        <w:spacing w:after="0"/>
+        <w:rPr>
+          <w:rFonts w:ascii="나눔고딕" w:eastAsia="나눔고딕" w:hAnsi="나눔고딕" w:hint="eastAsia"/>
+          <w:sz w:val="22"/>
+        </w:rPr>
+      </w:pPr>
+      <w:r>
+        <w:rPr>
+          <w:rFonts w:ascii="나눔고딕" w:eastAsia="나눔고딕" w:hAnsi="나눔고딕" w:hint="eastAsia"/>
+          <w:sz w:val="22"/>
+        </w:rPr>
+        <w:t>10.</w:t>
+      </w:r>
+      <w:r>
+        <w:rPr>
+          <w:rFonts w:ascii="나눔고딕" w:eastAsia="나눔고딕" w:hAnsi="나눔고딕" w:hint="eastAsia"/>
+          <w:sz w:val="22"/>
+        </w:rPr>
+        <w:t xml:space="preserve"> </w:t>
+      </w:r>
+      <w:r>
+        <w:rPr>
+          <w:rFonts w:ascii="나눔고딕" w:eastAsia="나눔고딕" w:hAnsi="나눔고딕" w:hint="eastAsia"/>
+          <w:sz w:val="22"/>
+        </w:rPr>
+        <w:t xml:space="preserve">기계에 명세표나 잉크가 부족하다. </w:t>
+      </w:r>
+      <w:r>
+        <w:rPr>
+          <w:rFonts w:ascii="나눔고딕" w:eastAsia="나눔고딕" w:hAnsi="나눔고딕" w:hint="eastAsia"/>
+          <w:sz w:val="22"/>
+        </w:rPr>
+        <w:t xml:space="preserve">- Basic Flow, Alternative </w:t>
+      </w:r>
+      <w:proofErr w:type="gramStart"/>
+      <w:r>
+        <w:rPr>
+          <w:rFonts w:ascii="나눔고딕" w:eastAsia="나눔고딕" w:hAnsi="나눔고딕" w:hint="eastAsia"/>
+          <w:sz w:val="22"/>
+        </w:rPr>
+        <w:t>Flows</w:t>
+      </w:r>
+      <w:r>
+        <w:rPr>
+          <w:rFonts w:ascii="나눔고딕" w:eastAsia="나눔고딕" w:hAnsi="나눔고딕" w:hint="eastAsia"/>
+          <w:sz w:val="22"/>
+        </w:rPr>
+        <w:t xml:space="preserve"> :</w:t>
+      </w:r>
+      <w:proofErr w:type="gramEnd"/>
+      <w:r>
+        <w:rPr>
+          <w:rFonts w:ascii="나눔고딕" w:eastAsia="나눔고딕" w:hAnsi="나눔고딕" w:hint="eastAsia"/>
+          <w:sz w:val="22"/>
+        </w:rPr>
+        <w:t xml:space="preserve"> 소모품 부족</w:t>
+      </w:r>
+    </w:p>
+    <w:p>
+      <w:pPr>
+        <w:spacing w:after="0"/>
+        <w:rPr>
+          <w:rFonts w:ascii="나눔고딕" w:eastAsia="나눔고딕" w:hAnsi="나눔고딕" w:hint="eastAsia"/>
+          <w:sz w:val="22"/>
+        </w:rPr>
+      </w:pPr>
+      <w:r>
+        <w:rPr>
+          <w:rFonts w:ascii="나눔고딕" w:eastAsia="나눔고딕" w:hAnsi="나눔고딕" w:hint="eastAsia"/>
+          <w:sz w:val="22"/>
+        </w:rPr>
+        <w:t>11.</w:t>
+      </w:r>
+      <w:r>
+        <w:rPr>
+          <w:rFonts w:ascii="나눔고딕" w:eastAsia="나눔고딕" w:hAnsi="나눔고딕" w:hint="eastAsia"/>
+          <w:sz w:val="22"/>
+        </w:rPr>
+        <w:t xml:space="preserve"> 사용자가 돈을 꺼내지 않고 집으로 갔다. </w:t>
+      </w:r>
+      <w:r>
+        <w:rPr>
+          <w:rFonts w:ascii="나눔고딕" w:eastAsia="나눔고딕" w:hAnsi="나눔고딕" w:hint="eastAsia"/>
+          <w:sz w:val="22"/>
+        </w:rPr>
+        <w:t xml:space="preserve">- Basic Flow, Alternative </w:t>
+      </w:r>
+      <w:proofErr w:type="gramStart"/>
+      <w:r>
+        <w:rPr>
+          <w:rFonts w:ascii="나눔고딕" w:eastAsia="나눔고딕" w:hAnsi="나눔고딕" w:hint="eastAsia"/>
+          <w:sz w:val="22"/>
+        </w:rPr>
+        <w:t>Flows</w:t>
+      </w:r>
+      <w:r>
+        <w:rPr>
+          <w:rFonts w:ascii="나눔고딕" w:eastAsia="나눔고딕" w:hAnsi="나눔고딕" w:hint="eastAsia"/>
+          <w:sz w:val="22"/>
+        </w:rPr>
+        <w:t xml:space="preserve"> :</w:t>
+      </w:r>
+      <w:proofErr w:type="gramEnd"/>
+      <w:r>
+        <w:rPr>
+          <w:rFonts w:ascii="나눔고딕" w:eastAsia="나눔고딕" w:hAnsi="나눔고딕" w:hint="eastAsia"/>
+          <w:sz w:val="22"/>
+        </w:rPr>
+        <w:t xml:space="preserve"> 돈을 두고 감.</w:t>
+      </w:r>
+    </w:p>
+    <w:p>
+      <w:pPr>
+        <w:spacing w:after="0"/>
+        <w:rPr>
+          <w:rFonts w:ascii="나눔고딕" w:eastAsia="나눔고딕" w:hAnsi="나눔고딕" w:hint="eastAsia"/>
+          <w:sz w:val="22"/>
+        </w:rPr>
+      </w:pPr>
+      <w:r>
+        <w:rPr>
+          <w:rFonts w:ascii="나눔고딕" w:eastAsia="나눔고딕" w:hAnsi="나눔고딕" w:hint="eastAsia"/>
+          <w:sz w:val="22"/>
+        </w:rPr>
+        <w:t xml:space="preserve">12. 사용자가 인증매체를 꺼내지 않고 집으로 갔다. </w:t>
+      </w:r>
+      <w:r>
+        <w:rPr>
+          <w:rFonts w:ascii="나눔고딕" w:eastAsia="나눔고딕" w:hAnsi="나눔고딕" w:hint="eastAsia"/>
+          <w:sz w:val="22"/>
+        </w:rPr>
+        <w:t xml:space="preserve">- Basic Flow, Alternative </w:t>
+      </w:r>
+      <w:proofErr w:type="gramStart"/>
+      <w:r>
+        <w:rPr>
+          <w:rFonts w:ascii="나눔고딕" w:eastAsia="나눔고딕" w:hAnsi="나눔고딕" w:hint="eastAsia"/>
+          <w:sz w:val="22"/>
+        </w:rPr>
+        <w:t>Flows</w:t>
+      </w:r>
+      <w:r>
+        <w:rPr>
+          <w:rFonts w:ascii="나눔고딕" w:eastAsia="나눔고딕" w:hAnsi="나눔고딕" w:hint="eastAsia"/>
+          <w:sz w:val="22"/>
+        </w:rPr>
+        <w:t xml:space="preserve"> :</w:t>
+      </w:r>
+      <w:proofErr w:type="gramEnd"/>
+      <w:r>
+        <w:rPr>
+          <w:rFonts w:ascii="나눔고딕" w:eastAsia="나눔고딕" w:hAnsi="나눔고딕" w:hint="eastAsia"/>
+          <w:sz w:val="22"/>
+        </w:rPr>
+        <w:t xml:space="preserve"> 인증매체 두고 감</w:t>
+      </w:r>
+    </w:p>
+    <w:p>
+      <w:pPr>
+        <w:spacing w:after="0"/>
+        <w:rPr>
+          <w:rFonts w:ascii="나눔고딕" w:eastAsia="나눔고딕" w:hAnsi="나눔고딕"/>
+          <w:sz w:val="22"/>
+        </w:rPr>
+      </w:pPr>
+      <w:r>
+        <w:rPr>
+          <w:rFonts w:ascii="나눔고딕" w:eastAsia="나눔고딕" w:hAnsi="나눔고딕" w:hint="eastAsia"/>
+          <w:sz w:val="22"/>
+        </w:rPr>
+        <w:t>13. 인증매체가 기계에 투입되지 않는다. -</w:t>
+      </w:r>
+      <w:r>
+        <w:rPr>
+          <w:rFonts w:ascii="나눔고딕" w:eastAsia="나눔고딕" w:hAnsi="나눔고딕" w:hint="eastAsia"/>
+          <w:sz w:val="22"/>
+        </w:rPr>
+        <w:t xml:space="preserve"> Alternative </w:t>
+      </w:r>
+      <w:proofErr w:type="gramStart"/>
+      <w:r>
+        <w:rPr>
+          <w:rFonts w:ascii="나눔고딕" w:eastAsia="나눔고딕" w:hAnsi="나눔고딕" w:hint="eastAsia"/>
+          <w:sz w:val="22"/>
+        </w:rPr>
+        <w:t>Flows</w:t>
+      </w:r>
+      <w:r>
+        <w:rPr>
+          <w:rFonts w:ascii="나눔고딕" w:eastAsia="나눔고딕" w:hAnsi="나눔고딕" w:hint="eastAsia"/>
+          <w:sz w:val="22"/>
+        </w:rPr>
+        <w:t xml:space="preserve"> :</w:t>
+      </w:r>
+      <w:proofErr w:type="gramEnd"/>
+      <w:r>
+        <w:rPr>
+          <w:rFonts w:ascii="나눔고딕" w:eastAsia="나눔고딕" w:hAnsi="나눔고딕" w:hint="eastAsia"/>
+          <w:sz w:val="22"/>
+        </w:rPr>
+        <w:t xml:space="preserve"> 인증매체 투입 불가.</w:t>
+      </w:r>
+    </w:p>
+    <w:p>
+      <w:pPr>
+        <w:widowControl/>
+        <w:wordWrap/>
+        <w:autoSpaceDE/>
+        <w:autoSpaceDN/>
+        <w:rPr>
+          <w:rFonts w:ascii="나눔고딕" w:eastAsia="나눔고딕" w:hAnsi="나눔고딕"/>
+          <w:sz w:val="22"/>
+        </w:rPr>
+      </w:pPr>
+      <w:r>
+        <w:rPr>
+          <w:rFonts w:ascii="나눔고딕" w:eastAsia="나눔고딕" w:hAnsi="나눔고딕"/>
+          <w:sz w:val="22"/>
+        </w:rPr>
+        <w:br w:type="page"/>
+      </w:r>
+    </w:p>
+    <w:p>
+      <w:pPr>
+        <w:spacing w:after="0"/>
+        <w:rPr>
+          <w:rFonts w:ascii="나눔고딕" w:eastAsia="나눔고딕" w:hAnsi="나눔고딕"/>
+          <w:sz w:val="22"/>
+        </w:rPr>
+      </w:pPr>
+      <w:bookmarkStart w:id="0" w:name="_GoBack"/>
+      <w:bookmarkEnd w:id="0"/>
     </w:p>
     <w:sectPr>
       <w:pgSz w:w="11906" w:h="16838"/>
@@ -2860,6 +4589,7 @@
     <w:sig w:usb0="800002A7" w:usb1="09D77CFB" w:usb2="00000010" w:usb3="00000000" w:csb0="00080000" w:csb1="00000000"/>
   </w:font>
   <w:font w:name="Arial">
+    <w:altName w:val="Arial"/>
     <w:panose1 w:val="020B0604020202020204"/>
     <w:charset w:val="00"/>
     <w:family w:val="swiss"/>
@@ -2905,6 +4635,7 @@
     <w:rsid w:val="0030425C"/>
     <w:rsid w:val="00770ABD"/>
     <w:rsid w:val="007A5A6C"/>
+    <w:rsid w:val="00894DDF"/>
   </w:rsids>
   <m:mathPr>
     <m:mathFont m:val="Cambria Math"/>
@@ -3682,7 +5413,7 @@
   <a:extraClrSchemeLst/>
   <a:extLst>
     <a:ext uri="{05A4C25C-085E-4340-85A3-A5531E510DB2}">
-      <thm15:themeFamily xmlns:thm15="http://schemas.microsoft.com/office/thememl/2012/main" xmlns="" name="Office Theme" id="{62F939B6-93AF-4DB8-9C6B-D6C7DFDC589F}" vid="{4A3C46E8-61CC-4603-A589-7422A47A8E4A}"/>
+      <thm15:themeFamily xmlns="" xmlns:thm15="http://schemas.microsoft.com/office/thememl/2012/main" name="Office Theme" id="{62F939B6-93AF-4DB8-9C6B-D6C7DFDC589F}" vid="{4A3C46E8-61CC-4603-A589-7422A47A8E4A}"/>
     </a:ext>
   </a:extLst>
 </a:theme>
@@ -3712,7 +5443,7 @@
 </file>
 
 <file path=customXml/itemProps2.xml><?xml version="1.0" encoding="utf-8"?>
-<ds:datastoreItem xmlns:ds="http://schemas.openxmlformats.org/officeDocument/2006/customXml" ds:itemID="{B99AE957-6C78-484F-9B57-05E08421F9C1}">
+<ds:datastoreItem xmlns:ds="http://schemas.openxmlformats.org/officeDocument/2006/customXml" ds:itemID="{7DD86F90-88E7-4437-B03F-08BB73493F97}">
   <ds:schemaRefs>
     <ds:schemaRef ds:uri="http://schemas.openxmlformats.org/officeDocument/2006/bibliography"/>
   </ds:schemaRefs>

</xml_diff>